<commit_message>
Add 20 FCs to sde_common
</commit_message>
<xml_diff>
--- a/notes/ak_refuges_data_notes.docx
+++ b/notes/ak_refuges_data_notes.docx
@@ -50,38 +50,14 @@
           <w:szCs w:val="20"/>
           <w:highlight w:val="yellow"/>
         </w:rPr>
-        <w:t>AK_Refuges_poly 2010</w:t>
-      </w:r>
-      <w:r>
-        <w:rPr>
-          <w:sz w:val="20"/>
-          <w:szCs w:val="20"/>
-          <w:highlight w:val="yellow"/>
-        </w:rPr>
-        <w:t>.shp</w:t>
-      </w:r>
-      <w:r>
-        <w:rPr>
-          <w:sz w:val="20"/>
-          <w:szCs w:val="20"/>
-        </w:rPr>
-        <w:t xml:space="preserve"> for the </w:t>
-      </w:r>
-      <w:proofErr w:type="spellStart"/>
-      <w:r>
-        <w:rPr>
-          <w:sz w:val="20"/>
-          <w:szCs w:val="20"/>
-        </w:rPr>
-        <w:t>AK_Refuges_poly</w:t>
-      </w:r>
-      <w:proofErr w:type="spellEnd"/>
-      <w:r>
-        <w:rPr>
-          <w:sz w:val="20"/>
-          <w:szCs w:val="20"/>
-        </w:rPr>
-        <w:t xml:space="preserve"> layer</w:t>
+        <w:t>AK_Refuges_poly 2010.shp</w:t>
+      </w:r>
+      <w:r>
+        <w:rPr>
+          <w:sz w:val="20"/>
+          <w:szCs w:val="20"/>
+        </w:rPr>
+        <w:t xml:space="preserve"> for the AK_Refuges_poly layer</w:t>
       </w:r>
     </w:p>
     <w:p>
@@ -138,7 +114,6 @@
         </w:rPr>
         <w:t xml:space="preserve">Alternatively </w:t>
       </w:r>
-      <w:proofErr w:type="spellStart"/>
       <w:r>
         <w:rPr>
           <w:b/>
@@ -149,7 +124,6 @@
         </w:rPr>
         <w:t>Admin_Large_Parcel</w:t>
       </w:r>
-      <w:proofErr w:type="spellEnd"/>
       <w:r>
         <w:rPr>
           <w:b/>
@@ -164,39 +138,7 @@
           <w:sz w:val="20"/>
           <w:szCs w:val="20"/>
         </w:rPr>
-        <w:t xml:space="preserve">is currently in </w:t>
-      </w:r>
-      <w:proofErr w:type="spellStart"/>
-      <w:r>
-        <w:rPr>
-          <w:sz w:val="20"/>
-          <w:szCs w:val="20"/>
-        </w:rPr>
-        <w:t>sde_common</w:t>
-      </w:r>
-      <w:proofErr w:type="spellEnd"/>
-      <w:r>
-        <w:rPr>
-          <w:sz w:val="20"/>
-          <w:szCs w:val="20"/>
-        </w:rPr>
-        <w:t xml:space="preserve"> and apparently purports to be authoritative source for state and federal large boundaries in </w:t>
-      </w:r>
-      <w:proofErr w:type="spellStart"/>
-      <w:r>
-        <w:rPr>
-          <w:sz w:val="20"/>
-          <w:szCs w:val="20"/>
-        </w:rPr>
-        <w:t>ak</w:t>
-      </w:r>
-      <w:proofErr w:type="spellEnd"/>
-      <w:r>
-        <w:rPr>
-          <w:sz w:val="20"/>
-          <w:szCs w:val="20"/>
-        </w:rPr>
-        <w:t xml:space="preserve">. </w:t>
+        <w:t xml:space="preserve">is currently in sde_common and apparently purports to be authoritative source for state and federal large boundaries in ak. </w:t>
       </w:r>
       <w:r>
         <w:rPr>
@@ -212,7 +154,7 @@
         </w:rPr>
         <w:t xml:space="preserve">More recent version (2019) is available from </w:t>
       </w:r>
-      <w:hyperlink r:id="rId6" w:history="1">
+      <w:hyperlink r:id="rId7" w:history="1">
         <w:r>
           <w:rPr>
             <w:rStyle w:val="Hyperlink"/>
@@ -290,55 +232,7 @@
           <w:sz w:val="20"/>
           <w:szCs w:val="20"/>
         </w:rPr>
-        <w:t xml:space="preserve">. For newly created maps, or anytime quest of precision, probably best to switch to </w:t>
-      </w:r>
-      <w:proofErr w:type="spellStart"/>
-      <w:r>
-        <w:rPr>
-          <w:sz w:val="20"/>
-          <w:szCs w:val="20"/>
-        </w:rPr>
-        <w:t>Admin_Large_Parcel</w:t>
-      </w:r>
-      <w:proofErr w:type="spellEnd"/>
-      <w:r>
-        <w:rPr>
-          <w:sz w:val="20"/>
-          <w:szCs w:val="20"/>
-        </w:rPr>
-        <w:t xml:space="preserve">, being sure set Type = National Wildlife Refuge in definition query. Noticing one key </w:t>
-      </w:r>
-      <w:proofErr w:type="spellStart"/>
-      <w:r>
-        <w:rPr>
-          <w:sz w:val="20"/>
-          <w:szCs w:val="20"/>
-        </w:rPr>
-        <w:t>difernce</w:t>
-      </w:r>
-      <w:proofErr w:type="spellEnd"/>
-      <w:r>
-        <w:rPr>
-          <w:sz w:val="20"/>
-          <w:szCs w:val="20"/>
-        </w:rPr>
-        <w:t xml:space="preserve"> is only </w:t>
-      </w:r>
-      <w:proofErr w:type="spellStart"/>
-      <w:r>
-        <w:rPr>
-          <w:sz w:val="20"/>
-          <w:szCs w:val="20"/>
-        </w:rPr>
-        <w:t>shp</w:t>
-      </w:r>
-      <w:proofErr w:type="spellEnd"/>
-      <w:r>
-        <w:rPr>
-          <w:sz w:val="20"/>
-          <w:szCs w:val="20"/>
-        </w:rPr>
-        <w:t xml:space="preserve"> contains maritime refuge. </w:t>
+        <w:t xml:space="preserve">. For newly created maps, or anytime quest of precision, probably best to switch to Admin_Large_Parcel, being sure set Type = National Wildlife Refuge in definition query. Noticing one key difernce is only shp contains maritime refuge. </w:t>
       </w:r>
     </w:p>
     <w:p>
@@ -393,36 +287,7 @@
           <w:sz w:val="24"/>
           <w:szCs w:val="24"/>
         </w:rPr>
-        <w:t>(</w:t>
-      </w:r>
-      <w:r>
-        <w:rPr>
-          <w:i/>
-          <w:iCs/>
-          <w:sz w:val="24"/>
-          <w:szCs w:val="24"/>
-        </w:rPr>
-        <w:t>C:\Data\NPS 2010\</w:t>
-      </w:r>
-      <w:proofErr w:type="spellStart"/>
-      <w:r>
-        <w:rPr>
-          <w:i/>
-          <w:iCs/>
-          <w:sz w:val="24"/>
-          <w:szCs w:val="24"/>
-        </w:rPr>
-        <w:t>akparks.gdb</w:t>
-      </w:r>
-      <w:proofErr w:type="spellEnd"/>
-      <w:r>
-        <w:rPr>
-          <w:i/>
-          <w:iCs/>
-          <w:sz w:val="24"/>
-          <w:szCs w:val="24"/>
-        </w:rPr>
-        <w:t>)</w:t>
+        <w:t>(C:\Data\NPS 2010\akparks.gdb)</w:t>
       </w:r>
       <w:r>
         <w:rPr>
@@ -471,72 +336,482 @@
           <w:sz w:val="24"/>
           <w:szCs w:val="24"/>
         </w:rPr>
-        <w:t xml:space="preserve">Similar issue as with </w:t>
-      </w:r>
-      <w:proofErr w:type="spellStart"/>
+        <w:t xml:space="preserve">Similar issue as with ak refuges above. Closest </w:t>
+      </w:r>
       <w:r>
         <w:rPr>
           <w:sz w:val="24"/>
           <w:szCs w:val="24"/>
         </w:rPr>
-        <w:t>ak</w:t>
-      </w:r>
-      <w:proofErr w:type="spellEnd"/>
-      <w:r>
+        <w:t xml:space="preserve">match is in v:boundaries, so probably best to use this when updating source for existing maps. However for new maps, may want to use Admin_Large_Parcel in sde, just being sure to limit to parks with definition query. </w:t>
+      </w:r>
+    </w:p>
+    <w:p>
+      <w:pPr>
+        <w:contextualSpacing/>
         <w:rPr>
           <w:sz w:val="24"/>
           <w:szCs w:val="24"/>
         </w:rPr>
-        <w:t xml:space="preserve"> refuges above. Closest </w:t>
-      </w:r>
-      <w:r>
+      </w:pPr>
+    </w:p>
+    <w:p>
+      <w:pPr>
+        <w:contextualSpacing/>
         <w:rPr>
           <w:sz w:val="24"/>
           <w:szCs w:val="24"/>
         </w:rPr>
-        <w:t xml:space="preserve">match is in v:boundaries, so probably best to use this when updating source for existing maps. However for new maps, may want to use </w:t>
-      </w:r>
-      <w:proofErr w:type="spellStart"/>
+      </w:pPr>
       <w:r>
         <w:rPr>
           <w:sz w:val="24"/>
           <w:szCs w:val="24"/>
         </w:rPr>
-        <w:t>Admin_Large_Parcel</w:t>
-      </w:r>
-      <w:proofErr w:type="spellEnd"/>
+        <w:t xml:space="preserve">Actually, on closer inspection, probably best to use </w:t>
+      </w:r>
       <w:r>
         <w:rPr>
           <w:sz w:val="24"/>
           <w:szCs w:val="24"/>
         </w:rPr>
-        <w:t xml:space="preserve"> in </w:t>
-      </w:r>
-      <w:proofErr w:type="spellStart"/>
-      <w:r>
+        <w:t xml:space="preserve">fc on V:\ boundaries, because admin_large_parcel isn’t dissolved enough. Especially Denali Nat park. Too many interior boundaries. </w:t>
+      </w:r>
+    </w:p>
+    <w:p>
+      <w:pPr>
+        <w:pBdr>
+          <w:bottom w:val="single" w:sz="12" w:space="1" w:color="auto"/>
+        </w:pBdr>
+        <w:contextualSpacing/>
         <w:rPr>
           <w:sz w:val="24"/>
           <w:szCs w:val="24"/>
         </w:rPr>
-        <w:t>sde</w:t>
-      </w:r>
-      <w:proofErr w:type="spellEnd"/>
-      <w:r>
+      </w:pPr>
+    </w:p>
+    <w:p>
+      <w:pPr>
+        <w:contextualSpacing/>
         <w:rPr>
           <w:sz w:val="24"/>
           <w:szCs w:val="24"/>
         </w:rPr>
-        <w:t xml:space="preserve">, just being sure to limit to parks with definition query. </w:t>
-      </w:r>
-    </w:p>
-    <w:p>
-      <w:pPr>
-        <w:contextualSpacing/>
+      </w:pPr>
+      <w:r>
         <w:rPr>
           <w:sz w:val="24"/>
           <w:szCs w:val="24"/>
         </w:rPr>
-      </w:pPr>
+        <w:t>Later, 2/2/2021, downloaded current boundaries to SDE_common</w:t>
+      </w:r>
+    </w:p>
+    <w:p>
+      <w:pPr>
+        <w:contextualSpacing/>
+        <w:rPr>
+          <w:b/>
+          <w:bCs/>
+          <w:sz w:val="20"/>
+          <w:szCs w:val="20"/>
+        </w:rPr>
+      </w:pPr>
+      <w:r>
+        <w:rPr>
+          <w:b/>
+          <w:bCs/>
+          <w:sz w:val="20"/>
+          <w:szCs w:val="20"/>
+        </w:rPr>
+        <w:t xml:space="preserve">FWSApproved </w:t>
+      </w:r>
+    </w:p>
+    <w:p>
+      <w:pPr>
+        <w:pStyle w:val="ListParagraph"/>
+        <w:numPr>
+          <w:ilvl w:val="0"/>
+          <w:numId w:val="1"/>
+        </w:numPr>
+        <w:rPr>
+          <w:b/>
+          <w:bCs/>
+          <w:sz w:val="20"/>
+          <w:szCs w:val="20"/>
+        </w:rPr>
+      </w:pPr>
+      <w:r>
+        <w:rPr>
+          <w:sz w:val="20"/>
+          <w:szCs w:val="20"/>
+        </w:rPr>
+        <w:t>National Wildlife Refuge Boundaries</w:t>
+      </w:r>
+      <w:r>
+        <w:rPr>
+          <w:sz w:val="20"/>
+          <w:szCs w:val="20"/>
+        </w:rPr>
+        <w:t xml:space="preserve"> – (Approved for Acquisition)</w:t>
+      </w:r>
+    </w:p>
+    <w:p>
+      <w:pPr>
+        <w:pStyle w:val="ListParagraph"/>
+        <w:numPr>
+          <w:ilvl w:val="0"/>
+          <w:numId w:val="1"/>
+        </w:numPr>
+        <w:rPr>
+          <w:b/>
+          <w:bCs/>
+          <w:sz w:val="20"/>
+          <w:szCs w:val="20"/>
+        </w:rPr>
+      </w:pPr>
+      <w:hyperlink r:id="rId8" w:history="1">
+        <w:r>
+          <w:rPr>
+            <w:rStyle w:val="Hyperlink"/>
+            <w:rFonts w:ascii="Verdana" w:hAnsi="Verdana"/>
+            <w:sz w:val="20"/>
+            <w:szCs w:val="20"/>
+            <w:lang w:val="en"/>
+          </w:rPr>
+          <w:t>https://www.fws.gov/gis/data/CadastralDB/index_cadastral.html</w:t>
+        </w:r>
+      </w:hyperlink>
+      <w:r>
+        <w:rPr>
+          <w:rFonts w:ascii="Verdana" w:hAnsi="Verdana"/>
+          <w:color w:val="000020"/>
+          <w:sz w:val="20"/>
+          <w:szCs w:val="20"/>
+          <w:lang w:val="en"/>
+        </w:rPr>
+        <w:t>; 2/2/21</w:t>
+      </w:r>
+    </w:p>
+    <w:p>
+      <w:pPr>
+        <w:contextualSpacing/>
+        <w:rPr>
+          <w:b/>
+          <w:bCs/>
+          <w:sz w:val="20"/>
+          <w:szCs w:val="20"/>
+        </w:rPr>
+      </w:pPr>
+      <w:r>
+        <w:rPr>
+          <w:b/>
+          <w:bCs/>
+          <w:sz w:val="20"/>
+          <w:szCs w:val="20"/>
+        </w:rPr>
+        <w:t>Legislatively_Designated_Area</w:t>
+      </w:r>
+    </w:p>
+    <w:p>
+      <w:pPr>
+        <w:pStyle w:val="ListParagraph"/>
+        <w:numPr>
+          <w:ilvl w:val="0"/>
+          <w:numId w:val="1"/>
+        </w:numPr>
+        <w:rPr>
+          <w:sz w:val="20"/>
+          <w:szCs w:val="20"/>
+        </w:rPr>
+      </w:pPr>
+      <w:r>
+        <w:rPr>
+          <w:sz w:val="20"/>
+          <w:szCs w:val="20"/>
+        </w:rPr>
+        <w:t>LDA’s</w:t>
+      </w:r>
+    </w:p>
+    <w:p>
+      <w:pPr>
+        <w:pStyle w:val="ListParagraph"/>
+        <w:numPr>
+          <w:ilvl w:val="0"/>
+          <w:numId w:val="1"/>
+        </w:numPr>
+        <w:rPr>
+          <w:sz w:val="20"/>
+          <w:szCs w:val="20"/>
+        </w:rPr>
+      </w:pPr>
+      <w:r>
+        <w:rPr>
+          <w:sz w:val="20"/>
+          <w:szCs w:val="20"/>
+        </w:rPr>
+        <w:t>Don’t use for National Wildlife Refuges or State_Park_Boundary</w:t>
+      </w:r>
+    </w:p>
+    <w:p>
+      <w:pPr>
+        <w:pStyle w:val="ListParagraph"/>
+        <w:numPr>
+          <w:ilvl w:val="0"/>
+          <w:numId w:val="1"/>
+        </w:numPr>
+        <w:rPr>
+          <w:sz w:val="20"/>
+          <w:szCs w:val="20"/>
+        </w:rPr>
+      </w:pPr>
+      <w:r>
+        <w:rPr>
+          <w:sz w:val="20"/>
+          <w:szCs w:val="20"/>
+        </w:rPr>
+        <w:t xml:space="preserve">May want to add Long Name Attribute </w:t>
+      </w:r>
+    </w:p>
+    <w:p>
+      <w:pPr>
+        <w:pStyle w:val="ListParagraph"/>
+        <w:numPr>
+          <w:ilvl w:val="0"/>
+          <w:numId w:val="1"/>
+        </w:numPr>
+        <w:rPr>
+          <w:sz w:val="20"/>
+          <w:szCs w:val="20"/>
+        </w:rPr>
+      </w:pPr>
+      <w:hyperlink r:id="rId9" w:history="1">
+        <w:r>
+          <w:rPr>
+            <w:rStyle w:val="Hyperlink"/>
+            <w:rFonts w:ascii="Verdana" w:hAnsi="Verdana"/>
+            <w:sz w:val="20"/>
+            <w:szCs w:val="20"/>
+            <w:lang w:val="en"/>
+          </w:rPr>
+          <w:t>https://data-soa-dnr.opendata.arcgis.com/datasets/legislatively-designated-area-py-1</w:t>
+        </w:r>
+      </w:hyperlink>
+      <w:r>
+        <w:rPr>
+          <w:rFonts w:ascii="Verdana" w:hAnsi="Verdana"/>
+          <w:color w:val="000020"/>
+          <w:sz w:val="20"/>
+          <w:szCs w:val="20"/>
+          <w:lang w:val="en"/>
+        </w:rPr>
+        <w:t xml:space="preserve">; </w:t>
+      </w:r>
+      <w:r>
+        <w:rPr>
+          <w:rFonts w:ascii="Verdana" w:hAnsi="Verdana"/>
+          <w:color w:val="000020"/>
+          <w:sz w:val="20"/>
+          <w:szCs w:val="20"/>
+          <w:lang w:val="en"/>
+        </w:rPr>
+        <w:t xml:space="preserve"> </w:t>
+      </w:r>
+      <w:r>
+        <w:rPr>
+          <w:rFonts w:ascii="Verdana" w:hAnsi="Verdana"/>
+          <w:color w:val="000020"/>
+          <w:sz w:val="20"/>
+          <w:szCs w:val="20"/>
+          <w:lang w:val="en"/>
+        </w:rPr>
+        <w:t>2/2/21</w:t>
+      </w:r>
+    </w:p>
+    <w:p>
+      <w:pPr>
+        <w:contextualSpacing/>
+        <w:rPr>
+          <w:b/>
+          <w:bCs/>
+          <w:sz w:val="20"/>
+          <w:szCs w:val="20"/>
+        </w:rPr>
+      </w:pPr>
+      <w:r>
+        <w:rPr>
+          <w:b/>
+          <w:bCs/>
+          <w:sz w:val="20"/>
+          <w:szCs w:val="20"/>
+        </w:rPr>
+        <w:t>NPS_Boundary</w:t>
+      </w:r>
+    </w:p>
+    <w:p>
+      <w:pPr>
+        <w:pStyle w:val="ListParagraph"/>
+        <w:numPr>
+          <w:ilvl w:val="0"/>
+          <w:numId w:val="1"/>
+        </w:numPr>
+        <w:rPr>
+          <w:b/>
+          <w:bCs/>
+          <w:sz w:val="20"/>
+          <w:szCs w:val="20"/>
+        </w:rPr>
+      </w:pPr>
+      <w:hyperlink r:id="rId10" w:history="1">
+        <w:r>
+          <w:rPr>
+            <w:rStyle w:val="Hyperlink"/>
+            <w:rFonts w:ascii="Verdana" w:hAnsi="Verdana"/>
+            <w:sz w:val="19"/>
+            <w:szCs w:val="19"/>
+            <w:lang w:val="en"/>
+          </w:rPr>
+          <w:t>https://public-nps.opendata.arcgis.com/datasets/nps-boundary-1</w:t>
+        </w:r>
+      </w:hyperlink>
+      <w:r>
+        <w:rPr>
+          <w:rFonts w:ascii="Verdana" w:hAnsi="Verdana"/>
+          <w:color w:val="000020"/>
+          <w:sz w:val="19"/>
+          <w:szCs w:val="19"/>
+          <w:lang w:val="en"/>
+        </w:rPr>
+        <w:t>;  02/02/2021</w:t>
+      </w:r>
+    </w:p>
+    <w:p>
+      <w:pPr>
+        <w:pStyle w:val="ListParagraph"/>
+        <w:numPr>
+          <w:ilvl w:val="0"/>
+          <w:numId w:val="1"/>
+        </w:numPr>
+        <w:rPr>
+          <w:b/>
+          <w:bCs/>
+          <w:sz w:val="20"/>
+          <w:szCs w:val="20"/>
+        </w:rPr>
+      </w:pPr>
+      <w:r>
+        <w:rPr>
+          <w:rFonts w:ascii="Verdana" w:hAnsi="Verdana"/>
+          <w:color w:val="000020"/>
+          <w:sz w:val="19"/>
+          <w:szCs w:val="19"/>
+          <w:lang w:val="en"/>
+        </w:rPr>
+        <w:t>National Park Boundaries</w:t>
+      </w:r>
+    </w:p>
+    <w:p>
+      <w:pPr>
+        <w:contextualSpacing/>
+        <w:rPr>
+          <w:b/>
+          <w:bCs/>
+          <w:sz w:val="20"/>
+          <w:szCs w:val="20"/>
+        </w:rPr>
+      </w:pPr>
+      <w:r>
+        <w:rPr>
+          <w:b/>
+          <w:bCs/>
+          <w:sz w:val="20"/>
+          <w:szCs w:val="20"/>
+        </w:rPr>
+        <w:t>State_Park_Boundary</w:t>
+      </w:r>
+    </w:p>
+    <w:p>
+      <w:pPr>
+        <w:pStyle w:val="ListParagraph"/>
+        <w:numPr>
+          <w:ilvl w:val="0"/>
+          <w:numId w:val="1"/>
+        </w:numPr>
+        <w:rPr>
+          <w:sz w:val="20"/>
+          <w:szCs w:val="20"/>
+        </w:rPr>
+      </w:pPr>
+      <w:r>
+        <w:rPr>
+          <w:sz w:val="20"/>
+          <w:szCs w:val="20"/>
+        </w:rPr>
+        <w:t>State Park Boundaries</w:t>
+      </w:r>
+    </w:p>
+    <w:p>
+      <w:pPr>
+        <w:pStyle w:val="ListParagraph"/>
+        <w:numPr>
+          <w:ilvl w:val="0"/>
+          <w:numId w:val="1"/>
+        </w:numPr>
+        <w:rPr>
+          <w:sz w:val="20"/>
+          <w:szCs w:val="20"/>
+        </w:rPr>
+      </w:pPr>
+      <w:r>
+        <w:rPr>
+          <w:sz w:val="20"/>
+          <w:szCs w:val="20"/>
+        </w:rPr>
+        <w:t xml:space="preserve">Differ from SP boundary in LDA, esp. eg. CSP.  </w:t>
+      </w:r>
+    </w:p>
+    <w:p>
+      <w:pPr>
+        <w:pStyle w:val="ListParagraph"/>
+        <w:numPr>
+          <w:ilvl w:val="0"/>
+          <w:numId w:val="1"/>
+        </w:numPr>
+        <w:rPr>
+          <w:sz w:val="20"/>
+          <w:szCs w:val="20"/>
+        </w:rPr>
+      </w:pPr>
+      <w:r>
+        <w:rPr>
+          <w:sz w:val="20"/>
+          <w:szCs w:val="20"/>
+        </w:rPr>
+        <w:t>Matches service sent in to help desk</w:t>
+      </w:r>
+    </w:p>
+    <w:p>
+      <w:pPr>
+        <w:pStyle w:val="ListParagraph"/>
+        <w:numPr>
+          <w:ilvl w:val="0"/>
+          <w:numId w:val="1"/>
+        </w:numPr>
+        <w:rPr>
+          <w:sz w:val="20"/>
+          <w:szCs w:val="20"/>
+        </w:rPr>
+      </w:pPr>
+      <w:hyperlink r:id="rId11" w:history="1">
+        <w:r>
+          <w:rPr>
+            <w:rStyle w:val="Hyperlink"/>
+            <w:rFonts w:ascii="Verdana" w:hAnsi="Verdana"/>
+            <w:sz w:val="20"/>
+            <w:szCs w:val="20"/>
+          </w:rPr>
+          <w:t>https://arcgis.dnr.alaska.gov/arcgis/rest/services/OpenData/Recreational_ParkBoundary/MapServer/2</w:t>
+        </w:r>
+      </w:hyperlink>
     </w:p>
     <w:p>
       <w:pPr>
@@ -546,36 +821,6 @@
           <w:szCs w:val="24"/>
         </w:rPr>
       </w:pPr>
-      <w:r>
-        <w:rPr>
-          <w:sz w:val="24"/>
-          <w:szCs w:val="24"/>
-        </w:rPr>
-        <w:t xml:space="preserve">Actually, on closer inspection, probably best to use </w:t>
-      </w:r>
-      <w:r>
-        <w:rPr>
-          <w:sz w:val="24"/>
-          <w:szCs w:val="24"/>
-        </w:rPr>
-        <w:t xml:space="preserve">fc on V:\ boundaries, because </w:t>
-      </w:r>
-      <w:proofErr w:type="spellStart"/>
-      <w:r>
-        <w:rPr>
-          <w:sz w:val="24"/>
-          <w:szCs w:val="24"/>
-        </w:rPr>
-        <w:t>admin_large_parcel</w:t>
-      </w:r>
-      <w:proofErr w:type="spellEnd"/>
-      <w:r>
-        <w:rPr>
-          <w:sz w:val="24"/>
-          <w:szCs w:val="24"/>
-        </w:rPr>
-        <w:t xml:space="preserve"> isn’t dissolved enough. Especially Denali Nat park. Too many interior boundaries. </w:t>
-      </w:r>
     </w:p>
     <w:sectPr>
       <w:pgSz w:w="12240" w:h="15840"/>
@@ -635,6 +880,127 @@
     </w:p>
   </w:footnote>
 </w:footnotes>
+</file>
+
+<file path=word/numbering.xml><?xml version="1.0" encoding="utf-8"?>
+<w:numbering xmlns:wpc="http://schemas.microsoft.com/office/word/2010/wordprocessingCanvas" xmlns:cx="http://schemas.microsoft.com/office/drawing/2014/chartex" xmlns:cx1="http://schemas.microsoft.com/office/drawing/2015/9/8/chartex" xmlns:cx2="http://schemas.microsoft.com/office/drawing/2015/10/21/chartex" xmlns:cx3="http://schemas.microsoft.com/office/drawing/2016/5/9/chartex" xmlns:cx4="http://schemas.microsoft.com/office/drawing/2016/5/10/chartex" xmlns:cx5="http://schemas.microsoft.com/office/drawing/2016/5/11/chartex" xmlns:cx6="http://schemas.microsoft.com/office/drawing/2016/5/12/chartex" xmlns:cx7="http://schemas.microsoft.com/office/drawing/2016/5/13/chartex" xmlns:cx8="http://schemas.microsoft.com/office/drawing/2016/5/14/chartex" xmlns:mc="http://schemas.openxmlformats.org/markup-compatibility/2006" xmlns:aink="http://schemas.microsoft.com/office/drawing/2016/ink" xmlns:am3d="http://schemas.microsoft.com/office/drawing/2017/model3d" xmlns:o="urn:schemas-microsoft-com:office:office" xmlns:r="http://schemas.openxmlformats.org/officeDocument/2006/relationships" xmlns:m="http://schemas.openxmlformats.org/officeDocument/2006/math" xmlns:v="urn:schemas-microsoft-com:vml" xmlns:wp14="http://schemas.microsoft.com/office/word/2010/wordprocessingDrawing" xmlns:wp="http://schemas.openxmlformats.org/drawingml/2006/wordprocessingDrawing" xmlns:w10="urn:schemas-microsoft-com:office:word" xmlns:w="http://schemas.openxmlformats.org/wordprocessingml/2006/main" xmlns:w14="http://schemas.microsoft.com/office/word/2010/wordml" xmlns:w15="http://schemas.microsoft.com/office/word/2012/wordml" xmlns:w16cex="http://schemas.microsoft.com/office/word/2018/wordml/cex" xmlns:w16cid="http://schemas.microsoft.com/office/word/2016/wordml/cid" xmlns:w16="http://schemas.microsoft.com/office/word/2018/wordml" xmlns:w16se="http://schemas.microsoft.com/office/word/2015/wordml/symex" xmlns:wpg="http://schemas.microsoft.com/office/word/2010/wordprocessingGroup" xmlns:wpi="http://schemas.microsoft.com/office/word/2010/wordprocessingInk" xmlns:wne="http://schemas.microsoft.com/office/word/2006/wordml" xmlns:wps="http://schemas.microsoft.com/office/word/2010/wordprocessingShape" mc:Ignorable="w14 w15 w16se w16cid w16 w16cex wp14">
+  <w:abstractNum w:abstractNumId="0" w15:restartNumberingAfterBreak="0">
+    <w:nsid w:val="1DD06084"/>
+    <w:multiLevelType w:val="hybridMultilevel"/>
+    <w:tmpl w:val="ABEC0000"/>
+    <w:lvl w:ilvl="0" w:tplc="04090001">
+      <w:start w:val="1"/>
+      <w:numFmt w:val="bullet"/>
+      <w:lvlText w:val=""/>
+      <w:lvlJc w:val="left"/>
+      <w:pPr>
+        <w:ind w:left="720" w:hanging="360"/>
+      </w:pPr>
+      <w:rPr>
+        <w:rFonts w:ascii="Symbol" w:hAnsi="Symbol" w:hint="default"/>
+      </w:rPr>
+    </w:lvl>
+    <w:lvl w:ilvl="1" w:tplc="04090003">
+      <w:start w:val="1"/>
+      <w:numFmt w:val="bullet"/>
+      <w:lvlText w:val="o"/>
+      <w:lvlJc w:val="left"/>
+      <w:pPr>
+        <w:ind w:left="1440" w:hanging="360"/>
+      </w:pPr>
+      <w:rPr>
+        <w:rFonts w:ascii="Courier New" w:hAnsi="Courier New" w:cs="Courier New" w:hint="default"/>
+      </w:rPr>
+    </w:lvl>
+    <w:lvl w:ilvl="2" w:tplc="04090005" w:tentative="1">
+      <w:start w:val="1"/>
+      <w:numFmt w:val="bullet"/>
+      <w:lvlText w:val=""/>
+      <w:lvlJc w:val="left"/>
+      <w:pPr>
+        <w:ind w:left="2160" w:hanging="360"/>
+      </w:pPr>
+      <w:rPr>
+        <w:rFonts w:ascii="Wingdings" w:hAnsi="Wingdings" w:hint="default"/>
+      </w:rPr>
+    </w:lvl>
+    <w:lvl w:ilvl="3" w:tplc="04090001" w:tentative="1">
+      <w:start w:val="1"/>
+      <w:numFmt w:val="bullet"/>
+      <w:lvlText w:val=""/>
+      <w:lvlJc w:val="left"/>
+      <w:pPr>
+        <w:ind w:left="2880" w:hanging="360"/>
+      </w:pPr>
+      <w:rPr>
+        <w:rFonts w:ascii="Symbol" w:hAnsi="Symbol" w:hint="default"/>
+      </w:rPr>
+    </w:lvl>
+    <w:lvl w:ilvl="4" w:tplc="04090003" w:tentative="1">
+      <w:start w:val="1"/>
+      <w:numFmt w:val="bullet"/>
+      <w:lvlText w:val="o"/>
+      <w:lvlJc w:val="left"/>
+      <w:pPr>
+        <w:ind w:left="3600" w:hanging="360"/>
+      </w:pPr>
+      <w:rPr>
+        <w:rFonts w:ascii="Courier New" w:hAnsi="Courier New" w:cs="Courier New" w:hint="default"/>
+      </w:rPr>
+    </w:lvl>
+    <w:lvl w:ilvl="5" w:tplc="04090005" w:tentative="1">
+      <w:start w:val="1"/>
+      <w:numFmt w:val="bullet"/>
+      <w:lvlText w:val=""/>
+      <w:lvlJc w:val="left"/>
+      <w:pPr>
+        <w:ind w:left="4320" w:hanging="360"/>
+      </w:pPr>
+      <w:rPr>
+        <w:rFonts w:ascii="Wingdings" w:hAnsi="Wingdings" w:hint="default"/>
+      </w:rPr>
+    </w:lvl>
+    <w:lvl w:ilvl="6" w:tplc="04090001" w:tentative="1">
+      <w:start w:val="1"/>
+      <w:numFmt w:val="bullet"/>
+      <w:lvlText w:val=""/>
+      <w:lvlJc w:val="left"/>
+      <w:pPr>
+        <w:ind w:left="5040" w:hanging="360"/>
+      </w:pPr>
+      <w:rPr>
+        <w:rFonts w:ascii="Symbol" w:hAnsi="Symbol" w:hint="default"/>
+      </w:rPr>
+    </w:lvl>
+    <w:lvl w:ilvl="7" w:tplc="04090003" w:tentative="1">
+      <w:start w:val="1"/>
+      <w:numFmt w:val="bullet"/>
+      <w:lvlText w:val="o"/>
+      <w:lvlJc w:val="left"/>
+      <w:pPr>
+        <w:ind w:left="5760" w:hanging="360"/>
+      </w:pPr>
+      <w:rPr>
+        <w:rFonts w:ascii="Courier New" w:hAnsi="Courier New" w:cs="Courier New" w:hint="default"/>
+      </w:rPr>
+    </w:lvl>
+    <w:lvl w:ilvl="8" w:tplc="04090005" w:tentative="1">
+      <w:start w:val="1"/>
+      <w:numFmt w:val="bullet"/>
+      <w:lvlText w:val=""/>
+      <w:lvlJc w:val="left"/>
+      <w:pPr>
+        <w:ind w:left="6480" w:hanging="360"/>
+      </w:pPr>
+      <w:rPr>
+        <w:rFonts w:ascii="Wingdings" w:hAnsi="Wingdings" w:hint="default"/>
+      </w:rPr>
+    </w:lvl>
+  </w:abstractNum>
+  <w:num w:numId="1">
+    <w:abstractNumId w:val="0"/>
+  </w:num>
+</w:numbering>
 </file>
 
 <file path=word/styles.xml><?xml version="1.0" encoding="utf-8"?>
@@ -1086,6 +1452,17 @@
       <w:shd w:val="clear" w:color="auto" w:fill="E1DFDD"/>
     </w:rPr>
   </w:style>
+  <w:style w:type="paragraph" w:styleId="ListParagraph">
+    <w:name w:val="List Paragraph"/>
+    <w:basedOn w:val="Normal"/>
+    <w:uiPriority w:val="34"/>
+    <w:qFormat/>
+    <w:rsid w:val="00AE721F"/>
+    <w:pPr>
+      <w:ind w:left="720"/>
+      <w:contextualSpacing/>
+    </w:pPr>
+  </w:style>
 </w:styles>
 </file>
 

</xml_diff>